<commit_message>
updated data analysis summary
</commit_message>
<xml_diff>
--- a/Data anlysis summary.docx
+++ b/Data anlysis summary.docx
@@ -40,7 +40,15 @@
         </w:numPr>
       </w:pPr>
       <w:r>
-        <w:t>Normalized each peptide area by dividing by the LFQ are of RpoA from that corresponding sample type/replicate.</w:t>
+        <w:t xml:space="preserve">Normalized each peptide area by dividing by the LFQ are of </w:t>
+      </w:r>
+      <w:proofErr w:type="spellStart"/>
+      <w:r>
+        <w:t>RpoA</w:t>
+      </w:r>
+      <w:proofErr w:type="spellEnd"/>
+      <w:r>
+        <w:t xml:space="preserve"> from that corresponding sample type/replicate.</w:t>
       </w:r>
     </w:p>
     <w:p>
@@ -81,8 +89,21 @@
           <w:numId w:val="1"/>
         </w:numPr>
       </w:pPr>
-      <w:r>
-        <w:t>Stdev set to NA temporarily if there is 1 or 0 replicates of a certain condition.</w:t>
+      <w:proofErr w:type="spellStart"/>
+      <w:r>
+        <w:t>Stdev</w:t>
+      </w:r>
+      <w:proofErr w:type="spellEnd"/>
+      <w:r>
+        <w:t xml:space="preserve"> set to NA temporarily if there </w:t>
+      </w:r>
+      <w:proofErr w:type="gramStart"/>
+      <w:r>
+        <w:t>is</w:t>
+      </w:r>
+      <w:proofErr w:type="gramEnd"/>
+      <w:r>
+        <w:t xml:space="preserve"> 1 or 0 replicates of a certain condition.</w:t>
       </w:r>
     </w:p>
     <w:p>
@@ -106,7 +127,23 @@
         </w:numPr>
       </w:pPr>
       <w:r>
-        <w:t>Calculated the start position of each peptide by importing protein database, and returning the start index of the peptide when mapped to the correct protein accessioin.</w:t>
+        <w:t xml:space="preserve">Calculated the start position of each peptide by importing protein </w:t>
+      </w:r>
+      <w:proofErr w:type="gramStart"/>
+      <w:r>
+        <w:t>database, and</w:t>
+      </w:r>
+      <w:proofErr w:type="gramEnd"/>
+      <w:r>
+        <w:t xml:space="preserve"> returning the start index of the peptide when mapped to the correct protein </w:t>
+      </w:r>
+      <w:proofErr w:type="spellStart"/>
+      <w:r>
+        <w:t>accessioin</w:t>
+      </w:r>
+      <w:proofErr w:type="spellEnd"/>
+      <w:r>
+        <w:t>.</w:t>
       </w:r>
     </w:p>
     <w:p>
@@ -165,8 +202,29 @@
           <w:numId w:val="1"/>
         </w:numPr>
       </w:pPr>
-      <w:r>
-        <w:t>Back-calculated a stdev for peptides with stdev of NA based on the new %RSD and the existing area value.</w:t>
+      <w:proofErr w:type="gramStart"/>
+      <w:r>
+        <w:t>Back-calculated</w:t>
+      </w:r>
+      <w:proofErr w:type="gramEnd"/>
+      <w:r>
+        <w:t xml:space="preserve"> a </w:t>
+      </w:r>
+      <w:proofErr w:type="spellStart"/>
+      <w:r>
+        <w:t>stdev</w:t>
+      </w:r>
+      <w:proofErr w:type="spellEnd"/>
+      <w:r>
+        <w:t xml:space="preserve"> for peptides with </w:t>
+      </w:r>
+      <w:proofErr w:type="spellStart"/>
+      <w:r>
+        <w:t>stdev</w:t>
+      </w:r>
+      <w:proofErr w:type="spellEnd"/>
+      <w:r>
+        <w:t xml:space="preserve"> of NA based on the new %RSD and the existing area value.</w:t>
       </w:r>
     </w:p>
     <w:p>
@@ -214,7 +272,15 @@
         </w:numPr>
       </w:pPr>
       <w:r>
-        <w:t>Combined acetylated and non acetylated peptide groups by matching the peptide variant sequence (for a match, the only difference could be the acetylation modification at the N-term</w:t>
+        <w:t xml:space="preserve">Combined acetylated and </w:t>
+      </w:r>
+      <w:proofErr w:type="spellStart"/>
+      <w:r>
+        <w:t>non acetylated</w:t>
+      </w:r>
+      <w:proofErr w:type="spellEnd"/>
+      <w:r>
+        <w:t xml:space="preserve"> peptide groups by matching the peptide variant sequence (for a match, the only difference could be the acetylation modification at the N-term</w:t>
       </w:r>
       <w:r>
         <w:t>, all other variants were considered different peptides).</w:t>
@@ -241,7 +307,23 @@
         </w:numPr>
       </w:pPr>
       <w:r>
-        <w:t>Calculated total area (avg acetylated + avg non acetylated) for each peptide, and propagated the stdev error.</w:t>
+        <w:t xml:space="preserve">Calculated total area (avg acetylated + avg non acetylated) for each </w:t>
+      </w:r>
+      <w:proofErr w:type="gramStart"/>
+      <w:r>
+        <w:t>peptide, and</w:t>
+      </w:r>
+      <w:proofErr w:type="gramEnd"/>
+      <w:r>
+        <w:t xml:space="preserve"> propagated the </w:t>
+      </w:r>
+      <w:proofErr w:type="spellStart"/>
+      <w:r>
+        <w:t>stdev</w:t>
+      </w:r>
+      <w:proofErr w:type="spellEnd"/>
+      <w:r>
+        <w:t xml:space="preserve"> error.</w:t>
       </w:r>
     </w:p>
     <w:p>
@@ -265,7 +347,15 @@
         </w:numPr>
       </w:pPr>
       <w:r>
-        <w:t>Summed area for acetylatated + error prop for each condition</w:t>
+        <w:t xml:space="preserve">Summed area for </w:t>
+      </w:r>
+      <w:proofErr w:type="spellStart"/>
+      <w:r>
+        <w:t>acetylatated</w:t>
+      </w:r>
+      <w:proofErr w:type="spellEnd"/>
+      <w:r>
+        <w:t xml:space="preserve"> + error prop for each condition</w:t>
       </w:r>
     </w:p>
     <w:p>
@@ -277,7 +367,15 @@
         </w:numPr>
       </w:pPr>
       <w:r>
-        <w:t>Summed area for non acetylated + error prop for each condition</w:t>
+        <w:t xml:space="preserve">Summed area for </w:t>
+      </w:r>
+      <w:proofErr w:type="spellStart"/>
+      <w:r>
+        <w:t>non acetylated</w:t>
+      </w:r>
+      <w:proofErr w:type="spellEnd"/>
+      <w:r>
+        <w:t xml:space="preserve"> + error prop for each condition</w:t>
       </w:r>
     </w:p>
     <w:p>
@@ -289,7 +387,15 @@
         </w:numPr>
       </w:pPr>
       <w:r>
-        <w:t>Counted variants for acetylated and non acetylated + total variants</w:t>
+        <w:t xml:space="preserve">Counted variants for acetylated and </w:t>
+      </w:r>
+      <w:proofErr w:type="spellStart"/>
+      <w:r>
+        <w:t>non acetylated</w:t>
+      </w:r>
+      <w:proofErr w:type="spellEnd"/>
+      <w:r>
+        <w:t xml:space="preserve"> + total variants</w:t>
       </w:r>
     </w:p>
     <w:p>
@@ -430,7 +536,23 @@
         </w:numPr>
       </w:pPr>
       <w:r>
-        <w:t>Use the kmeans function in R to cluster based on the three ratio columns above, nstart = 25, number of clusters = 3</w:t>
+        <w:t xml:space="preserve">Use the </w:t>
+      </w:r>
+      <w:proofErr w:type="spellStart"/>
+      <w:r>
+        <w:t>kmeans</w:t>
+      </w:r>
+      <w:proofErr w:type="spellEnd"/>
+      <w:r>
+        <w:t xml:space="preserve"> function in R to cluster based on the three ratio columns above, </w:t>
+      </w:r>
+      <w:proofErr w:type="spellStart"/>
+      <w:r>
+        <w:t>nstart</w:t>
+      </w:r>
+      <w:proofErr w:type="spellEnd"/>
+      <w:r>
+        <w:t xml:space="preserve"> = 25, number of clusters = 3</w:t>
       </w:r>
     </w:p>
     <w:p>
@@ -442,7 +564,15 @@
         </w:numPr>
       </w:pPr>
       <w:r>
-        <w:t>Use fviz_cluster to visualize the clusters with a PCA</w:t>
+        <w:t xml:space="preserve">Use </w:t>
+      </w:r>
+      <w:proofErr w:type="spellStart"/>
+      <w:r>
+        <w:t>fviz_cluster</w:t>
+      </w:r>
+      <w:proofErr w:type="spellEnd"/>
+      <w:r>
+        <w:t xml:space="preserve"> to visualize the clusters with a PCA</w:t>
       </w:r>
     </w:p>
     <w:p>
@@ -454,10 +584,40 @@
         </w:numPr>
       </w:pPr>
       <w:r>
-        <w:t>Separate each cluster into its own dataframe</w:t>
-      </w:r>
+        <w:t xml:space="preserve">Separate each cluster into its own </w:t>
+      </w:r>
+      <w:proofErr w:type="spellStart"/>
+      <w:r>
+        <w:t>dataframe</w:t>
+      </w:r>
+      <w:proofErr w:type="spellEnd"/>
       <w:r>
         <w:t>, and plot each based on original normalized areas for WT, Del, and Comp</w:t>
+      </w:r>
+      <w:r>
+        <w:t xml:space="preserve">. (For plotting on a log scale, the 0 values were replaced with </w:t>
+      </w:r>
+      <w:r>
+        <w:t>0.00001</w:t>
+      </w:r>
+      <w:r>
+        <w:t xml:space="preserve"> to eliminate </w:t>
+      </w:r>
+      <w:proofErr w:type="spellStart"/>
+      <w:r>
+        <w:t>NaN</w:t>
+      </w:r>
+      <w:proofErr w:type="spellEnd"/>
+      <w:r>
+        <w:t xml:space="preserve"> values. This was done only for </w:t>
+      </w:r>
+      <w:proofErr w:type="gramStart"/>
+      <w:r>
+        <w:t>visualization, and</w:t>
+      </w:r>
+      <w:proofErr w:type="gramEnd"/>
+      <w:r>
+        <w:t xml:space="preserve"> does not affect the clustering).</w:t>
       </w:r>
     </w:p>
     <w:p>

</xml_diff>

<commit_message>
Changed formatting of word doc analysis workflow
</commit_message>
<xml_diff>
--- a/Data anlysis summary.docx
+++ b/Data anlysis summary.docx
@@ -12,27 +12,6 @@
     </w:p>
     <w:p>
       <w:pPr>
-        <w:ind w:left="720" w:hanging="360"/>
-      </w:pPr>
-      <w:hyperlink r:id="rId5" w:history="1">
-        <w:r>
-          <w:rPr>
-            <w:rStyle w:val="Hyperlink"/>
-          </w:rPr>
-          <w:t>\\mchampion-nas.esc.nd.edu\DATA\Simon\02_N-terminal_Acetylation\Data_Analysis\2022_05_23</w:t>
-        </w:r>
-      </w:hyperlink>
-    </w:p>
-    <w:p>
-      <w:pPr>
-        <w:ind w:left="720" w:hanging="360"/>
-      </w:pPr>
-      <w:r>
-        <w:t>Simon Weaver</w:t>
-      </w:r>
-    </w:p>
-    <w:p>
-      <w:pPr>
         <w:pStyle w:val="ListParagraph"/>
         <w:numPr>
           <w:ilvl w:val="0"/>
@@ -447,11 +426,8 @@
       </w:r>
     </w:p>
     <w:p/>
-    <w:p/>
-    <w:p/>
-    <w:p>
-      <w:r>
-        <w:lastRenderedPageBreak/>
+    <w:p>
+      <w:r>
         <w:t>Clustering (only performed for the acetylated November replicate):</w:t>
       </w:r>
     </w:p>
@@ -512,6 +488,7 @@
         </w:numPr>
       </w:pPr>
       <w:r>
+        <w:lastRenderedPageBreak/>
         <w:t>Comp / WT</w:t>
       </w:r>
     </w:p>

</xml_diff>